<commit_message>
Added UNLV logo and arranged the text boxes.
</commit_message>
<xml_diff>
--- a/CC_Poster/Details.docx
+++ b/CC_Poster/Details.docx
@@ -2,7 +2,56 @@
 <file path=word/document.xml><?xml version="1.0" encoding="utf-8"?>
 <w:document xmlns:wpc="http://schemas.microsoft.com/office/word/2010/wordprocessingCanvas" xmlns:cx="http://schemas.microsoft.com/office/drawing/2014/chartex" xmlns:cx1="http://schemas.microsoft.com/office/drawing/2015/9/8/chartex" xmlns:cx2="http://schemas.microsoft.com/office/drawing/2015/10/21/chartex" xmlns:cx3="http://schemas.microsoft.com/office/drawing/2016/5/9/chartex" xmlns:cx4="http://schemas.microsoft.com/office/drawing/2016/5/10/chartex" xmlns:cx5="http://schemas.microsoft.com/office/drawing/2016/5/11/chartex" xmlns:cx6="http://schemas.microsoft.com/office/drawing/2016/5/12/chartex" xmlns:cx7="http://schemas.microsoft.com/office/drawing/2016/5/13/chartex" xmlns:cx8="http://schemas.microsoft.com/office/drawing/2016/5/14/chartex" xmlns:mc="http://schemas.openxmlformats.org/markup-compatibility/2006" xmlns:aink="http://schemas.microsoft.com/office/drawing/2016/ink" xmlns:am3d="http://schemas.microsoft.com/office/drawing/2017/model3d" xmlns:o="urn:schemas-microsoft-com:office:office" xmlns:r="http://schemas.openxmlformats.org/officeDocument/2006/relationships" xmlns:m="http://schemas.openxmlformats.org/officeDocument/2006/math" xmlns:v="urn:schemas-microsoft-com:vml" xmlns:wp14="http://schemas.microsoft.com/office/word/2010/wordprocessingDrawing" xmlns:wp="http://schemas.openxmlformats.org/drawingml/2006/wordprocessingDrawing" xmlns:w10="urn:schemas-microsoft-com:office:word" xmlns:w="http://schemas.openxmlformats.org/wordprocessingml/2006/main" xmlns:w14="http://schemas.microsoft.com/office/word/2010/wordml" xmlns:w15="http://schemas.microsoft.com/office/word/2012/wordml" xmlns:w16cid="http://schemas.microsoft.com/office/word/2016/wordml/cid" xmlns:w16se="http://schemas.microsoft.com/office/word/2015/wordml/symex" xmlns:wpg="http://schemas.microsoft.com/office/word/2010/wordprocessingGroup" xmlns:wpi="http://schemas.microsoft.com/office/word/2010/wordprocessingInk" xmlns:wne="http://schemas.microsoft.com/office/word/2006/wordml" xmlns:wps="http://schemas.microsoft.com/office/word/2010/wordprocessingShape" mc:Ignorable="w14 w15 w16se w16cid wp14">
   <w:body>
-    <w:p/>
+    <w:p>
+      <w:r>
+        <w:rPr>
+          <w:b/>
+          <w:bCs/>
+        </w:rPr>
+        <w:t>Abstract</w:t>
+      </w:r>
+    </w:p>
+    <w:p>
+      <w:r>
+        <w:t>Project Chord Crisis is an online web browser rhythm game developed to create a hub for enthusiasts of this genre and independent music</w:t>
+      </w:r>
+      <w:r>
+        <w:t xml:space="preserve">ians. </w:t>
+      </w:r>
+      <w:r>
+        <w:t>The entirety consists of three modules: game, website, and editor.</w:t>
+      </w:r>
+    </w:p>
+    <w:p>
+      <w:pPr>
+        <w:rPr>
+          <w:b/>
+          <w:bCs/>
+        </w:rPr>
+      </w:pPr>
+      <w:r>
+        <w:rPr>
+          <w:b/>
+          <w:bCs/>
+        </w:rPr>
+        <w:t>The Game</w:t>
+      </w:r>
+    </w:p>
+    <w:p>
+      <w:pPr>
+        <w:rPr>
+          <w:b/>
+          <w:bCs/>
+        </w:rPr>
+      </w:pPr>
+      <w:r>
+        <w:rPr>
+          <w:b/>
+          <w:bCs/>
+        </w:rPr>
+        <w:t>The Editor</w:t>
+      </w:r>
+    </w:p>
     <w:sectPr>
       <w:pgSz w:w="12240" w:h="15840"/>
       <w:pgMar w:top="1440" w:right="1440" w:bottom="1440" w:left="1440" w:header="720" w:footer="720" w:gutter="0"/>

</xml_diff>

<commit_message>
Added more details to poster
</commit_message>
<xml_diff>
--- a/CC_Poster/Details.docx
+++ b/CC_Poster/Details.docx
@@ -13,13 +13,19 @@
     </w:p>
     <w:p>
       <w:r>
-        <w:t>Project Chord Crisis is an online web browser rhythm game developed to create a hub for enthusiasts of this genre and independent music</w:t>
+        <w:t xml:space="preserve">Project Chord Crisis is an online web browser rhythm game developed to create a hub for enthusiasts of this genre and </w:t>
       </w:r>
       <w:r>
-        <w:t xml:space="preserve">ians. </w:t>
+        <w:t>share the work of independent musicians</w:t>
       </w:r>
       <w:r>
-        <w:t>The entirety consists of three modules: game, website, and editor.</w:t>
+        <w:t xml:space="preserve">. </w:t>
+      </w:r>
+      <w:r>
+        <w:t>Chord Crisis</w:t>
+      </w:r>
+      <w:r>
+        <w:t xml:space="preserve"> consists of three modules: game, website, and editor.</w:t>
       </w:r>
     </w:p>
     <w:p>

</xml_diff>

<commit_message>
Updated research notes (video citation) and poster details.
</commit_message>
<xml_diff>
--- a/CC_Poster/Details.docx
+++ b/CC_Poster/Details.docx
@@ -13,112 +13,155 @@
     </w:p>
     <w:p>
       <w:r>
-        <w:t>Project Chord Crisis is a</w:t>
+        <w:t>Chord Crisis is a web browser rhythm game developed along with its website. The o</w:t>
+      </w:r>
+      <w:r>
+        <w:t xml:space="preserve">bjective of Chord Crisis is to create an online hub for </w:t>
+      </w:r>
+      <w:r>
+        <w:t>gamers of this genre</w:t>
+      </w:r>
+      <w:r>
+        <w:t xml:space="preserve">. </w:t>
+      </w:r>
+      <w:r>
+        <w:t xml:space="preserve">The game utilizes </w:t>
+      </w:r>
+      <w:r>
+        <w:t>taps, gestures, and dynamic tempo to challenge and immerse player</w:t>
+      </w:r>
+      <w:r>
+        <w:t>s</w:t>
+      </w:r>
+      <w:r>
+        <w:t>.</w:t>
       </w:r>
       <w:r>
         <w:t xml:space="preserve"> </w:t>
       </w:r>
       <w:r>
-        <w:t>web browser rhythm game developed to create a</w:t>
-      </w:r>
-      <w:r>
-        <w:t>n online</w:t>
-      </w:r>
-      <w:r>
-        <w:t xml:space="preserve"> hub for enthusiasts of this genre</w:t>
+        <w:t>Included</w:t>
+      </w:r>
+      <w:r>
+        <w:t xml:space="preserve"> with the game</w:t>
+      </w:r>
+      <w:r>
+        <w:t xml:space="preserve"> is</w:t>
+      </w:r>
+      <w:r>
+        <w:t xml:space="preserve"> a </w:t>
+      </w:r>
+      <w:proofErr w:type="spellStart"/>
+      <w:r>
+        <w:t>beatmap</w:t>
+      </w:r>
+      <w:proofErr w:type="spellEnd"/>
+      <w:r>
+        <w:t xml:space="preserve"> creator for player</w:t>
+      </w:r>
+      <w:r>
+        <w:t>s</w:t>
+      </w:r>
+      <w:r>
+        <w:t xml:space="preserve"> to </w:t>
+      </w:r>
+      <w:r>
+        <w:t>construct</w:t>
+      </w:r>
+      <w:r>
+        <w:t xml:space="preserve"> their own </w:t>
+      </w:r>
+      <w:proofErr w:type="spellStart"/>
+      <w:r>
+        <w:t>beatmap</w:t>
+      </w:r>
+      <w:proofErr w:type="spellEnd"/>
+      <w:r>
+        <w:t xml:space="preserve">. Once a </w:t>
+      </w:r>
+      <w:proofErr w:type="spellStart"/>
+      <w:r>
+        <w:t>beatmap</w:t>
+      </w:r>
+      <w:proofErr w:type="spellEnd"/>
+      <w:r>
+        <w:t xml:space="preserve"> is created, </w:t>
+      </w:r>
+      <w:r>
+        <w:t xml:space="preserve">the </w:t>
+      </w:r>
+      <w:r>
+        <w:t xml:space="preserve">player </w:t>
+      </w:r>
+      <w:r>
+        <w:t xml:space="preserve">can </w:t>
+      </w:r>
+      <w:r>
+        <w:t>upload</w:t>
+      </w:r>
+      <w:r>
+        <w:t xml:space="preserve"> </w:t>
+      </w:r>
+      <w:r>
+        <w:t xml:space="preserve">their </w:t>
+      </w:r>
+      <w:r>
+        <w:t xml:space="preserve">own </w:t>
+      </w:r>
+      <w:r>
+        <w:t xml:space="preserve">creation to </w:t>
+      </w:r>
+      <w:r>
+        <w:t>the</w:t>
+      </w:r>
+      <w:r>
+        <w:t xml:space="preserve"> website where a </w:t>
+      </w:r>
+      <w:r>
+        <w:t>collection</w:t>
+      </w:r>
+      <w:r>
+        <w:t xml:space="preserve"> of </w:t>
+      </w:r>
+      <w:proofErr w:type="spellStart"/>
+      <w:r>
+        <w:t>beatmaps</w:t>
+      </w:r>
+      <w:proofErr w:type="spellEnd"/>
+      <w:r>
+        <w:t xml:space="preserve"> are shared</w:t>
       </w:r>
       <w:r>
         <w:t xml:space="preserve">. </w:t>
       </w:r>
       <w:r>
-        <w:t xml:space="preserve">The game utilizes </w:t>
-      </w:r>
-      <w:r>
-        <w:t>taps, gestures, and dynamic tempo to challenge and immerse player</w:t>
+        <w:t>The</w:t>
+      </w:r>
+      <w:r>
+        <w:t xml:space="preserve"> website is the </w:t>
+      </w:r>
+      <w:r>
+        <w:t>framework</w:t>
+      </w:r>
+      <w:r>
+        <w:t xml:space="preserve"> of Chord Crisis where players</w:t>
+      </w:r>
+      <w:r>
+        <w:t xml:space="preserve"> </w:t>
+      </w:r>
+      <w:r>
+        <w:t xml:space="preserve">play the game, create and share their </w:t>
+      </w:r>
+      <w:proofErr w:type="spellStart"/>
+      <w:r>
+        <w:t>beatmap</w:t>
       </w:r>
       <w:r>
         <w:t>s</w:t>
       </w:r>
-      <w:r>
-        <w:t>.</w:t>
-      </w:r>
-      <w:r>
-        <w:t xml:space="preserve"> </w:t>
-      </w:r>
-      <w:r>
-        <w:t>Along with the game, Chord Crisis has a beatmap creator for player</w:t>
-      </w:r>
-      <w:r>
-        <w:t>s</w:t>
-      </w:r>
-      <w:r>
-        <w:t xml:space="preserve"> to </w:t>
-      </w:r>
-      <w:r>
-        <w:t>construct</w:t>
-      </w:r>
-      <w:r>
-        <w:t xml:space="preserve"> their own beatmap. Once a beatmap is created, </w:t>
-      </w:r>
-      <w:r>
-        <w:t xml:space="preserve">the </w:t>
-      </w:r>
-      <w:r>
-        <w:t xml:space="preserve">player </w:t>
-      </w:r>
-      <w:r>
-        <w:t xml:space="preserve">can </w:t>
-      </w:r>
-      <w:r>
-        <w:t>upload</w:t>
-      </w:r>
-      <w:r>
-        <w:t xml:space="preserve"> </w:t>
-      </w:r>
-      <w:r>
-        <w:t xml:space="preserve">their </w:t>
-      </w:r>
-      <w:r>
-        <w:t xml:space="preserve">own </w:t>
-      </w:r>
-      <w:r>
-        <w:t xml:space="preserve">creation to Chord Crisis’s website where a </w:t>
-      </w:r>
-      <w:r>
-        <w:t>collection</w:t>
-      </w:r>
-      <w:r>
-        <w:t xml:space="preserve"> of beatmaps are shared</w:t>
-      </w:r>
-      <w:r>
-        <w:t xml:space="preserve">. </w:t>
-      </w:r>
-      <w:r>
-        <w:t>The</w:t>
-      </w:r>
-      <w:r>
-        <w:t xml:space="preserve"> website is the epicenter of Chord Crisis where players</w:t>
-      </w:r>
-      <w:r>
-        <w:t xml:space="preserve"> can</w:t>
-      </w:r>
-      <w:r>
-        <w:t xml:space="preserve"> play the game, create and share their beatmap, and interact with the community. Using a web browser as the </w:t>
-      </w:r>
-      <w:r>
-        <w:t xml:space="preserve">primary </w:t>
-      </w:r>
-      <w:r>
-        <w:t>platform to the play the game, any device that supports WebGl has access to the game.</w:t>
-      </w:r>
-    </w:p>
-    <w:p>
-      <w:r>
-        <w:rPr>
-          <w:b/>
-          <w:bCs/>
-        </w:rPr>
-        <w:t>The Game</w:t>
+      <w:proofErr w:type="spellEnd"/>
+      <w:r>
+        <w:t>, and interact with the community.</w:t>
       </w:r>
     </w:p>
     <w:p>
@@ -133,7 +176,257 @@
           <w:b/>
           <w:bCs/>
         </w:rPr>
-        <w:t>The Editor</w:t>
+        <w:t>The Game</w:t>
+      </w:r>
+    </w:p>
+    <w:p>
+      <w:r>
+        <w:t xml:space="preserve">There are different types of rhythm games </w:t>
+      </w:r>
+      <w:r>
+        <w:t xml:space="preserve">out </w:t>
+      </w:r>
+      <w:r>
+        <w:t xml:space="preserve">in </w:t>
+      </w:r>
+      <w:r>
+        <w:t>t</w:t>
+      </w:r>
+      <w:r>
+        <w:t>he market. They range from basic taps</w:t>
+      </w:r>
+      <w:r>
+        <w:t xml:space="preserve"> </w:t>
+      </w:r>
+      <w:r>
+        <w:t xml:space="preserve">to </w:t>
+      </w:r>
+      <w:r>
+        <w:t>full-</w:t>
+      </w:r>
+      <w:r>
+        <w:t>body</w:t>
+      </w:r>
+      <w:r>
+        <w:t xml:space="preserve"> </w:t>
+      </w:r>
+      <w:r>
+        <w:t>movement</w:t>
+      </w:r>
+      <w:r>
+        <w:t>s</w:t>
+      </w:r>
+      <w:r>
+        <w:t xml:space="preserve"> such as</w:t>
+      </w:r>
+      <w:r>
+        <w:t xml:space="preserve"> </w:t>
+      </w:r>
+      <w:r>
+        <w:t>Just</w:t>
+      </w:r>
+      <w:r>
+        <w:t xml:space="preserve"> </w:t>
+      </w:r>
+      <w:r>
+        <w:t>Dance</w:t>
+      </w:r>
+      <w:r>
+        <w:t xml:space="preserve"> or </w:t>
+      </w:r>
+      <w:r>
+        <w:t>Beat Saber</w:t>
+      </w:r>
+      <w:r>
+        <w:t xml:space="preserve">. Chord Crisis </w:t>
+      </w:r>
+      <w:r>
+        <w:t>mixes two types</w:t>
+      </w:r>
+      <w:r>
+        <w:t>:</w:t>
+      </w:r>
+      <w:r>
+        <w:t xml:space="preserve"> taps and gestures.</w:t>
+      </w:r>
+    </w:p>
+    <w:p>
+      <w:pPr>
+        <w:rPr>
+          <w:i/>
+          <w:iCs/>
+        </w:rPr>
+      </w:pPr>
+      <w:r>
+        <w:rPr>
+          <w:i/>
+          <w:iCs/>
+        </w:rPr>
+        <w:t>Image of a tap note and image of a gesture note.</w:t>
+      </w:r>
+    </w:p>
+    <w:p>
+      <w:r>
+        <w:t xml:space="preserve">Although taps and gestures are not as engaging as full-body movements, these types of actions are </w:t>
+      </w:r>
+      <w:r>
+        <w:t>registered</w:t>
+      </w:r>
+      <w:r>
+        <w:t xml:space="preserve"> </w:t>
+      </w:r>
+      <w:r>
+        <w:t>with</w:t>
+      </w:r>
+      <w:r>
+        <w:t xml:space="preserve"> the keyboard</w:t>
+      </w:r>
+      <w:r>
+        <w:t xml:space="preserve"> and </w:t>
+      </w:r>
+      <w:r>
+        <w:t xml:space="preserve">mouse or </w:t>
+      </w:r>
+      <w:r>
+        <w:t>touch</w:t>
+      </w:r>
+      <w:r>
+        <w:t>screen whereas full-body movements</w:t>
+      </w:r>
+      <w:r>
+        <w:t xml:space="preserve"> may</w:t>
+      </w:r>
+      <w:r>
+        <w:t xml:space="preserve"> require</w:t>
+      </w:r>
+      <w:r>
+        <w:t xml:space="preserve"> extra</w:t>
+      </w:r>
+      <w:r>
+        <w:t xml:space="preserve"> </w:t>
+      </w:r>
+      <w:r>
+        <w:t>equipment</w:t>
+      </w:r>
+      <w:r>
+        <w:t xml:space="preserve"> (virtual reality headset, camera, etc.)</w:t>
+      </w:r>
+      <w:r>
+        <w:t>.</w:t>
+      </w:r>
+      <w:r>
+        <w:t xml:space="preserve"> This tradeoff was a decision made as availability such as virtual reality equipment (2020) is not </w:t>
+      </w:r>
+      <w:r>
+        <w:t>as common as a keyboard and mouse or touchscreen devices. Thus, accessibility to players determined the platform of Chord Crisis.</w:t>
+      </w:r>
+    </w:p>
+    <w:p>
+      <w:r>
+        <w:t xml:space="preserve">To keep the player focused to the events in the game, Chord Crisis has a dynamic tempo mechanic. The dynamic tempo increases the travel speed </w:t>
+      </w:r>
+      <w:r>
+        <w:t>of</w:t>
+      </w:r>
+      <w:r>
+        <w:t xml:space="preserve"> a</w:t>
+      </w:r>
+      <w:r>
+        <w:t xml:space="preserve"> note during </w:t>
+      </w:r>
+      <w:r>
+        <w:t>major</w:t>
+      </w:r>
+      <w:r>
+        <w:t xml:space="preserve"> points of the song. When the song recedes to a normal rhythm, the dynamic tempo readjust</w:t>
+      </w:r>
+      <w:r>
+        <w:t>s</w:t>
+      </w:r>
+      <w:r>
+        <w:t xml:space="preserve"> the note’s travel speed back to normal.</w:t>
+      </w:r>
+      <w:r>
+        <w:t xml:space="preserve"> </w:t>
+      </w:r>
+      <w:r>
+        <w:t>This is an example of how a nondiegetic element (music) of a game affects the experience of diegetic elements in the game (</w:t>
+      </w:r>
+      <w:proofErr w:type="spellStart"/>
+      <w:r>
+        <w:t>Michiel</w:t>
+      </w:r>
+      <w:proofErr w:type="spellEnd"/>
+      <w:r>
+        <w:t xml:space="preserve"> Kamp).</w:t>
+      </w:r>
+    </w:p>
+    <w:p>
+      <w:r>
+        <w:t>Therefore, if the play</w:t>
+      </w:r>
+      <w:r>
+        <w:t>er fails to give attention to the song, the player will be struck by a sudden change in pace to the gameplay.</w:t>
+      </w:r>
+    </w:p>
+    <w:p>
+      <w:pPr>
+        <w:rPr>
+          <w:i/>
+          <w:iCs/>
+        </w:rPr>
+      </w:pPr>
+      <w:r>
+        <w:rPr>
+          <w:i/>
+          <w:iCs/>
+        </w:rPr>
+        <w:t>Image of different distance of the notes (With dynamic tempo and without [metronome])</w:t>
+      </w:r>
+    </w:p>
+    <w:p>
+      <w:pPr>
+        <w:rPr>
+          <w:b/>
+          <w:bCs/>
+        </w:rPr>
+      </w:pPr>
+      <w:r>
+        <w:rPr>
+          <w:b/>
+          <w:bCs/>
+        </w:rPr>
+        <w:t xml:space="preserve">The </w:t>
+      </w:r>
+      <w:r>
+        <w:rPr>
+          <w:b/>
+          <w:bCs/>
+        </w:rPr>
+        <w:t>Creator</w:t>
+      </w:r>
+    </w:p>
+    <w:p>
+      <w:pPr>
+        <w:rPr>
+          <w:b/>
+          <w:bCs/>
+        </w:rPr>
+      </w:pPr>
+      <w:r>
+        <w:rPr>
+          <w:b/>
+          <w:bCs/>
+        </w:rPr>
+        <w:t>The Website</w:t>
+      </w:r>
+    </w:p>
+    <w:p>
+      <w:r>
+        <w:t xml:space="preserve"> </w:t>
+      </w:r>
+      <w:r>
+        <w:t xml:space="preserve"> </w:t>
       </w:r>
     </w:p>
     <w:sectPr>

</xml_diff>

<commit_message>
Cut out the "Musical Ecology"
</commit_message>
<xml_diff>
--- a/CC_Poster/Details.docx
+++ b/CC_Poster/Details.docx
@@ -13,7 +13,13 @@
     </w:p>
     <w:p>
       <w:r>
-        <w:t>Chord Crisis is a web browser rhythm game developed along with its website. The o</w:t>
+        <w:t xml:space="preserve">Chord Crisis is a web browser rhythm game developed </w:t>
+      </w:r>
+      <w:r>
+        <w:t>along with</w:t>
+      </w:r>
+      <w:r>
+        <w:t xml:space="preserve"> its website. The o</w:t>
       </w:r>
       <w:r>
         <w:t xml:space="preserve">bjective of Chord Crisis is to create an online hub for </w:t>
@@ -115,13 +121,7 @@
         <w:t>the</w:t>
       </w:r>
       <w:r>
-        <w:t xml:space="preserve"> website where a </w:t>
-      </w:r>
-      <w:r>
-        <w:t>collection</w:t>
-      </w:r>
-      <w:r>
-        <w:t xml:space="preserve"> of </w:t>
+        <w:t xml:space="preserve"> website where </w:t>
       </w:r>
       <w:proofErr w:type="spellStart"/>
       <w:r>
@@ -133,35 +133,6 @@
       </w:r>
       <w:r>
         <w:t xml:space="preserve">. </w:t>
-      </w:r>
-      <w:r>
-        <w:t>The</w:t>
-      </w:r>
-      <w:r>
-        <w:t xml:space="preserve"> website is the </w:t>
-      </w:r>
-      <w:r>
-        <w:t>framework</w:t>
-      </w:r>
-      <w:r>
-        <w:t xml:space="preserve"> of Chord Crisis where players</w:t>
-      </w:r>
-      <w:r>
-        <w:t xml:space="preserve"> </w:t>
-      </w:r>
-      <w:r>
-        <w:t xml:space="preserve">play the game, create and share their </w:t>
-      </w:r>
-      <w:proofErr w:type="spellStart"/>
-      <w:r>
-        <w:t>beatmap</w:t>
-      </w:r>
-      <w:r>
-        <w:t>s</w:t>
-      </w:r>
-      <w:proofErr w:type="spellEnd"/>
-      <w:r>
-        <w:t>, and interact with the community.</w:t>
       </w:r>
     </w:p>
     <w:p>
@@ -262,125 +233,84 @@
           <w:i/>
           <w:iCs/>
         </w:rPr>
-        <w:t>Image of a tap note and image of a gesture note.</w:t>
-      </w:r>
-    </w:p>
-    <w:p>
-      <w:r>
-        <w:t xml:space="preserve">Although taps and gestures are not as engaging as full-body movements, these types of actions are </w:t>
-      </w:r>
-      <w:r>
-        <w:t>registered</w:t>
-      </w:r>
-      <w:r>
-        <w:t xml:space="preserve"> </w:t>
-      </w:r>
-      <w:r>
-        <w:t>with</w:t>
-      </w:r>
-      <w:r>
-        <w:t xml:space="preserve"> the keyboard</w:t>
-      </w:r>
-      <w:r>
-        <w:t xml:space="preserve"> and </w:t>
-      </w:r>
-      <w:r>
-        <w:t xml:space="preserve">mouse or </w:t>
-      </w:r>
-      <w:r>
-        <w:t>touch</w:t>
-      </w:r>
-      <w:r>
-        <w:t>screen whereas full-body movements</w:t>
-      </w:r>
-      <w:r>
-        <w:t xml:space="preserve"> may</w:t>
-      </w:r>
-      <w:r>
-        <w:t xml:space="preserve"> require</w:t>
-      </w:r>
-      <w:r>
-        <w:t xml:space="preserve"> extra</w:t>
-      </w:r>
-      <w:r>
-        <w:t xml:space="preserve"> </w:t>
-      </w:r>
-      <w:r>
-        <w:t>equipment</w:t>
-      </w:r>
-      <w:r>
-        <w:t xml:space="preserve"> (virtual reality headset, camera, etc.)</w:t>
-      </w:r>
-      <w:r>
-        <w:t>.</w:t>
-      </w:r>
-      <w:r>
-        <w:t xml:space="preserve"> This tradeoff was a decision made as availability such as virtual reality equipment (2020) is not </w:t>
-      </w:r>
-      <w:r>
-        <w:t>as common as a keyboard and mouse or touchscreen devices. Thus, accessibility to players determined the platform of Chord Crisis.</w:t>
-      </w:r>
-    </w:p>
-    <w:p>
-      <w:r>
-        <w:t xml:space="preserve">To keep the player focused to the events in the game, Chord Crisis has a dynamic tempo mechanic. The dynamic tempo increases the travel speed </w:t>
-      </w:r>
-      <w:r>
-        <w:t>of</w:t>
-      </w:r>
-      <w:r>
-        <w:t xml:space="preserve"> a</w:t>
-      </w:r>
-      <w:r>
-        <w:t xml:space="preserve"> note during </w:t>
-      </w:r>
-      <w:r>
-        <w:t>major</w:t>
-      </w:r>
-      <w:r>
-        <w:t xml:space="preserve"> points of the song. When the song recedes to a normal rhythm, the dynamic tempo readjust</w:t>
-      </w:r>
-      <w:r>
-        <w:t>s</w:t>
-      </w:r>
-      <w:r>
-        <w:t xml:space="preserve"> the note’s travel speed back to normal.</w:t>
-      </w:r>
-      <w:r>
-        <w:t xml:space="preserve"> </w:t>
-      </w:r>
-      <w:r>
-        <w:t>This is an example of how a nondiegetic element (music) of a game affects the experience of diegetic elements in the game (</w:t>
-      </w:r>
-      <w:proofErr w:type="spellStart"/>
-      <w:r>
-        <w:t>Michiel</w:t>
-      </w:r>
-      <w:proofErr w:type="spellEnd"/>
-      <w:r>
-        <w:t xml:space="preserve"> Kamp).</w:t>
-      </w:r>
-    </w:p>
-    <w:p>
-      <w:r>
-        <w:t>Therefore, if the play</w:t>
-      </w:r>
-      <w:r>
-        <w:t>er fails to give attention to the song, the player will be struck by a sudden change in pace to the gameplay.</w:t>
-      </w:r>
-    </w:p>
-    <w:p>
-      <w:pPr>
+        <w:t xml:space="preserve">Image of a </w:t>
+      </w:r>
+      <w:r>
         <w:rPr>
           <w:i/>
           <w:iCs/>
         </w:rPr>
-      </w:pPr>
-      <w:r>
+        <w:t>tap and gesture actions.</w:t>
+      </w:r>
+    </w:p>
+    <w:p>
+      <w:r>
+        <w:t xml:space="preserve">Although taps and gestures are not as engaging as full-body movements, these types of actions are </w:t>
+      </w:r>
+      <w:r>
+        <w:t>registered</w:t>
+      </w:r>
+      <w:r>
+        <w:t xml:space="preserve"> </w:t>
+      </w:r>
+      <w:r>
+        <w:t>with</w:t>
+      </w:r>
+      <w:r>
+        <w:t xml:space="preserve"> the keyboard</w:t>
+      </w:r>
+      <w:r>
+        <w:t xml:space="preserve"> and </w:t>
+      </w:r>
+      <w:r>
+        <w:t xml:space="preserve">mouse or </w:t>
+      </w:r>
+      <w:r>
+        <w:t>touch</w:t>
+      </w:r>
+      <w:r>
+        <w:t>screen whereas full-body movements</w:t>
+      </w:r>
+      <w:r>
+        <w:t xml:space="preserve"> may</w:t>
+      </w:r>
+      <w:r>
+        <w:t xml:space="preserve"> require</w:t>
+      </w:r>
+      <w:r>
+        <w:t xml:space="preserve"> extra</w:t>
+      </w:r>
+      <w:r>
+        <w:t xml:space="preserve"> </w:t>
+      </w:r>
+      <w:r>
+        <w:t>equipment</w:t>
+      </w:r>
+      <w:r>
+        <w:t xml:space="preserve"> (virtual reality headset, camera, etc.)</w:t>
+      </w:r>
+      <w:r>
+        <w:t>.</w:t>
+      </w:r>
+      <w:r>
+        <w:t xml:space="preserve"> This tradeoff was a decision made as availability such as virtual reality equipment (2020) is not </w:t>
+      </w:r>
+      <w:r>
+        <w:t>as common as a keyboard and mouse or touchscreen devices.</w:t>
+      </w:r>
+    </w:p>
+    <w:p>
+      <w:pPr>
         <w:rPr>
           <w:i/>
           <w:iCs/>
         </w:rPr>
+      </w:pPr>
+      <w:r>
+        <w:rPr>
+          <w:i/>
+          <w:iCs/>
+        </w:rPr>
         <w:t>Image of different distance of the notes (With dynamic tempo and without [metronome])</w:t>
       </w:r>
     </w:p>
@@ -398,35 +328,292 @@
         </w:rPr>
         <w:t xml:space="preserve">The </w:t>
       </w:r>
+      <w:proofErr w:type="spellStart"/>
       <w:r>
         <w:rPr>
           <w:b/>
           <w:bCs/>
         </w:rPr>
-        <w:t>Creator</w:t>
-      </w:r>
-    </w:p>
-    <w:p>
-      <w:pPr>
+        <w:t>Beatmap</w:t>
+      </w:r>
+      <w:proofErr w:type="spellEnd"/>
+      <w:r>
         <w:rPr>
           <w:b/>
           <w:bCs/>
         </w:rPr>
-      </w:pPr>
+        <w:t xml:space="preserve"> </w:t>
+      </w:r>
       <w:r>
         <w:rPr>
           <w:b/>
           <w:bCs/>
         </w:rPr>
+        <w:t>Creator</w:t>
+      </w:r>
+    </w:p>
+    <w:p>
+      <w:r>
+        <w:t>User-</w:t>
+      </w:r>
+      <w:r>
+        <w:t>generated</w:t>
+      </w:r>
+      <w:r>
+        <w:t xml:space="preserve"> content </w:t>
+      </w:r>
+      <w:r>
+        <w:t xml:space="preserve">is the driving force for Chord Crisis. The </w:t>
+      </w:r>
+      <w:r>
+        <w:t>community’s dependency on developers to publish content (</w:t>
+      </w:r>
+      <w:proofErr w:type="spellStart"/>
+      <w:r>
+        <w:t>beatmaps</w:t>
+      </w:r>
+      <w:proofErr w:type="spellEnd"/>
+      <w:r>
+        <w:t xml:space="preserve">) would be a never-ending cycle of expectations. </w:t>
+      </w:r>
+      <w:r>
+        <w:t xml:space="preserve">Failing to meet those expectations would be fall of any game. </w:t>
+      </w:r>
+      <w:r>
+        <w:t xml:space="preserve">To facilitate the process of creating content for the players, Chord Crisis has a </w:t>
+      </w:r>
+      <w:proofErr w:type="spellStart"/>
+      <w:r>
+        <w:t>beatmap</w:t>
+      </w:r>
+      <w:proofErr w:type="spellEnd"/>
+      <w:r>
+        <w:t xml:space="preserve"> creator. </w:t>
+      </w:r>
+      <w:r>
+        <w:t>This gives</w:t>
+      </w:r>
+      <w:r>
+        <w:t xml:space="preserve"> rise to user-generated content where players can share their </w:t>
+      </w:r>
+      <w:proofErr w:type="spellStart"/>
+      <w:r>
+        <w:t>beatmaps</w:t>
+      </w:r>
+      <w:proofErr w:type="spellEnd"/>
+      <w:r>
+        <w:t xml:space="preserve"> for others to try. </w:t>
+      </w:r>
+      <w:r>
+        <w:t xml:space="preserve">In a study done by </w:t>
+      </w:r>
+      <w:bookmarkStart w:id="0" w:name="_Hlk38113486"/>
+      <w:r>
+        <w:t xml:space="preserve">Francesca </w:t>
+      </w:r>
+      <w:bookmarkEnd w:id="0"/>
+      <w:r>
+        <w:t xml:space="preserve">and Simone on </w:t>
+      </w:r>
+      <w:r>
+        <w:rPr>
+          <w:i/>
+          <w:iCs/>
+        </w:rPr>
+        <w:t>Little Big Planet</w:t>
+      </w:r>
+      <w:r>
+        <w:t xml:space="preserve">’s user-generated content, giving players access to a dedicated editor </w:t>
+      </w:r>
+      <w:r>
+        <w:t>hands the</w:t>
+      </w:r>
+      <w:r>
+        <w:t xml:space="preserve"> task from </w:t>
+      </w:r>
+      <w:r>
+        <w:t xml:space="preserve">a </w:t>
+      </w:r>
+      <w:r>
+        <w:t>small</w:t>
+      </w:r>
+      <w:r>
+        <w:t xml:space="preserve"> group of</w:t>
+      </w:r>
+      <w:r>
+        <w:t xml:space="preserve"> </w:t>
+      </w:r>
+      <w:r>
+        <w:t xml:space="preserve"> </w:t>
+      </w:r>
+      <w:r>
+        <w:t xml:space="preserve">elite programmers to “ordinary people contributing, cocreating, commenting, and spreading user-generated gaming levels.” Therefore, players no longer rely on developers or need technical programming skills. This is all handled by the </w:t>
+      </w:r>
+      <w:proofErr w:type="spellStart"/>
+      <w:r>
+        <w:t>beatmap</w:t>
+      </w:r>
+      <w:proofErr w:type="spellEnd"/>
+      <w:r>
+        <w:t xml:space="preserve"> creator.</w:t>
+      </w:r>
+    </w:p>
+    <w:p>
+      <w:r>
+        <w:rPr>
+          <w:i/>
+          <w:iCs/>
+        </w:rPr>
+        <w:t>Image of the editor</w:t>
+      </w:r>
+    </w:p>
+    <w:p>
+      <w:pPr>
+        <w:rPr>
+          <w:b/>
+          <w:bCs/>
+        </w:rPr>
+      </w:pPr>
+      <w:r>
+        <w:rPr>
+          <w:b/>
+          <w:bCs/>
+        </w:rPr>
         <w:t>The Website</w:t>
       </w:r>
     </w:p>
     <w:p>
       <w:r>
+        <w:t xml:space="preserve">Providing the </w:t>
+      </w:r>
+      <w:proofErr w:type="spellStart"/>
+      <w:r>
+        <w:t>beatmap</w:t>
+      </w:r>
+      <w:proofErr w:type="spellEnd"/>
+      <w:r>
+        <w:t xml:space="preserve"> creator to the player may </w:t>
+      </w:r>
+      <w:r>
+        <w:t>have</w:t>
+      </w:r>
+      <w:r>
+        <w:t xml:space="preserve"> solved the </w:t>
+      </w:r>
+      <w:r>
+        <w:t>lack of content problem</w:t>
+      </w:r>
+      <w:r>
+        <w:t>,</w:t>
+      </w:r>
+      <w:r>
+        <w:t xml:space="preserve"> but it remains limiting if there is not a social network to share their own creation</w:t>
+      </w:r>
+      <w:r>
+        <w:t>s</w:t>
+      </w:r>
+      <w:r>
         <w:t xml:space="preserve"> </w:t>
       </w:r>
       <w:r>
+        <w:t>for</w:t>
+      </w:r>
+      <w:r>
+        <w:t xml:space="preserve"> others</w:t>
+      </w:r>
+      <w:r>
+        <w:t xml:space="preserve"> to try</w:t>
+      </w:r>
+      <w:r>
+        <w:t>. Chord Crisis’s website is the platform that</w:t>
+      </w:r>
+      <w:r>
+        <w:t xml:space="preserve"> connects the community into </w:t>
+      </w:r>
+      <w:r>
+        <w:t>a social</w:t>
+      </w:r>
+      <w:r>
+        <w:t xml:space="preserve"> hub. The</w:t>
+      </w:r>
+      <w:r>
+        <w:t xml:space="preserve"> function of the website </w:t>
+      </w:r>
+      <w:r>
+        <w:t>is</w:t>
+      </w:r>
+      <w:r>
+        <w:t xml:space="preserve"> to host the game, </w:t>
+      </w:r>
+      <w:r>
+        <w:t>the</w:t>
+      </w:r>
+      <w:r>
         <w:t xml:space="preserve"> </w:t>
+      </w:r>
+      <w:proofErr w:type="spellStart"/>
+      <w:r>
+        <w:t>beatmap</w:t>
+      </w:r>
+      <w:proofErr w:type="spellEnd"/>
+      <w:r>
+        <w:t xml:space="preserve"> creator, and stores user-generated </w:t>
+      </w:r>
+      <w:proofErr w:type="spellStart"/>
+      <w:r>
+        <w:t>beatmaps</w:t>
+      </w:r>
+      <w:proofErr w:type="spellEnd"/>
+      <w:r>
+        <w:t>.</w:t>
+      </w:r>
+      <w:r>
+        <w:t xml:space="preserve"> This creates what Francesca and Simone call</w:t>
+      </w:r>
+      <w:r>
+        <w:t>s</w:t>
+      </w:r>
+      <w:r>
+        <w:t xml:space="preserve"> a “participatory culture” where “users are engaged in activities such as commenting, voting, sharing, and quoting user-generated gaming levels”.</w:t>
+      </w:r>
+    </w:p>
+    <w:p>
+      <w:r>
+        <w:br w:type="page"/>
+      </w:r>
+    </w:p>
+    <w:p>
+      <w:pPr>
+        <w:rPr>
+          <w:b/>
+          <w:bCs/>
+        </w:rPr>
+      </w:pPr>
+      <w:r>
+        <w:rPr>
+          <w:b/>
+          <w:bCs/>
+        </w:rPr>
+        <w:lastRenderedPageBreak/>
+        <w:t>Citations</w:t>
+      </w:r>
+    </w:p>
+    <w:p>
+      <w:proofErr w:type="spellStart"/>
+      <w:r>
+        <w:t>Comunello</w:t>
+      </w:r>
+      <w:proofErr w:type="spellEnd"/>
+      <w:r>
+        <w:t xml:space="preserve">, F., &amp; </w:t>
+      </w:r>
+      <w:proofErr w:type="spellStart"/>
+      <w:r>
+        <w:t>Mulargia</w:t>
+      </w:r>
+      <w:proofErr w:type="spellEnd"/>
+      <w:r>
+        <w:t>, S. (2015). User-Generated Video Gaming: Little Big Planet and Participatory Cultures in Italy. Games and Culture, 10(1), 57–80. https://doi.org/10.1177/1555412014557028</w:t>
       </w:r>
     </w:p>
     <w:sectPr>
@@ -865,6 +1052,29 @@
     <w:semiHidden/>
     <w:unhideWhenUsed/>
   </w:style>
+  <w:style w:type="character" w:styleId="Hyperlink">
+    <w:name w:val="Hyperlink"/>
+    <w:basedOn w:val="DefaultParagraphFont"/>
+    <w:uiPriority w:val="99"/>
+    <w:unhideWhenUsed/>
+    <w:rsid w:val="00CB0623"/>
+    <w:rPr>
+      <w:color w:val="0563C1" w:themeColor="hyperlink"/>
+      <w:u w:val="single"/>
+    </w:rPr>
+  </w:style>
+  <w:style w:type="character" w:styleId="UnresolvedMention">
+    <w:name w:val="Unresolved Mention"/>
+    <w:basedOn w:val="DefaultParagraphFont"/>
+    <w:uiPriority w:val="99"/>
+    <w:semiHidden/>
+    <w:unhideWhenUsed/>
+    <w:rsid w:val="00CB0623"/>
+    <w:rPr>
+      <w:color w:val="605E5C"/>
+      <w:shd w:val="clear" w:color="auto" w:fill="E1DFDD"/>
+    </w:rPr>
+  </w:style>
 </w:styles>
 </file>
 

</xml_diff>